<commit_message>
MoSCoW update won't would
</commit_message>
<xml_diff>
--- a/Documentatie Fifa/Fase 2/MoSCoW-lijst.docx
+++ b/Documentatie Fifa/Fase 2/MoSCoW-lijst.docx
@@ -1,6 +1,6 @@
 
 <file path=word/document.xml><?xml version="1.0" encoding="utf-8"?>
-<w:document xmlns:wpc="http://schemas.microsoft.com/office/word/2010/wordprocessingCanvas" xmlns:mc="http://schemas.openxmlformats.org/markup-compatibility/2006" xmlns:o="urn:schemas-microsoft-com:office:office" xmlns:r="http://schemas.openxmlformats.org/officeDocument/2006/relationships" xmlns:m="http://schemas.openxmlformats.org/officeDocument/2006/math" xmlns:v="urn:schemas-microsoft-com:vml" xmlns:wp14="http://schemas.microsoft.com/office/word/2010/wordprocessingDrawing" xmlns:wp="http://schemas.openxmlformats.org/drawingml/2006/wordprocessingDrawing" xmlns:w10="urn:schemas-microsoft-com:office:word" xmlns:w="http://schemas.openxmlformats.org/wordprocessingml/2006/main" xmlns:w14="http://schemas.microsoft.com/office/word/2010/wordml" xmlns:w15="http://schemas.microsoft.com/office/word/2012/wordml" xmlns:wpg="http://schemas.microsoft.com/office/word/2010/wordprocessingGroup" xmlns:wpi="http://schemas.microsoft.com/office/word/2010/wordprocessingInk" xmlns:wne="http://schemas.microsoft.com/office/word/2006/wordml" xmlns:wps="http://schemas.microsoft.com/office/word/2010/wordprocessingShape" mc:Ignorable="w14 w15 wp14">
+<w:document xmlns:wpc="http://schemas.microsoft.com/office/word/2010/wordprocessingCanvas" xmlns:cx="http://schemas.microsoft.com/office/drawing/2014/chartex" xmlns:cx1="http://schemas.microsoft.com/office/drawing/2015/9/8/chartex" xmlns:cx2="http://schemas.microsoft.com/office/drawing/2015/10/21/chartex" xmlns:cx3="http://schemas.microsoft.com/office/drawing/2016/5/9/chartex" xmlns:cx4="http://schemas.microsoft.com/office/drawing/2016/5/10/chartex" xmlns:cx5="http://schemas.microsoft.com/office/drawing/2016/5/11/chartex" xmlns:cx6="http://schemas.microsoft.com/office/drawing/2016/5/12/chartex" xmlns:cx7="http://schemas.microsoft.com/office/drawing/2016/5/13/chartex" xmlns:cx8="http://schemas.microsoft.com/office/drawing/2016/5/14/chartex" xmlns:mc="http://schemas.openxmlformats.org/markup-compatibility/2006" xmlns:o="urn:schemas-microsoft-com:office:office" xmlns:r="http://schemas.openxmlformats.org/officeDocument/2006/relationships" xmlns:m="http://schemas.openxmlformats.org/officeDocument/2006/math" xmlns:v="urn:schemas-microsoft-com:vml" xmlns:wp14="http://schemas.microsoft.com/office/word/2010/wordprocessingDrawing" xmlns:wp="http://schemas.openxmlformats.org/drawingml/2006/wordprocessingDrawing" xmlns:w10="urn:schemas-microsoft-com:office:word" xmlns:w="http://schemas.openxmlformats.org/wordprocessingml/2006/main" xmlns:w14="http://schemas.microsoft.com/office/word/2010/wordml" xmlns:w15="http://schemas.microsoft.com/office/word/2012/wordml" xmlns:w16se="http://schemas.microsoft.com/office/word/2015/wordml/symex" xmlns:wpg="http://schemas.microsoft.com/office/word/2010/wordprocessingGroup" xmlns:wpi="http://schemas.microsoft.com/office/word/2010/wordprocessingInk" xmlns:wne="http://schemas.microsoft.com/office/word/2006/wordml" xmlns:wps="http://schemas.microsoft.com/office/word/2010/wordprocessingShape" mc:Ignorable="w14 w15 w16se wp14">
   <w:body>
     <w:sdt>
       <w:sdtPr>
@@ -14,6 +14,7 @@
           <w:docPartUnique/>
         </w:docPartObj>
       </w:sdtPr>
+      <w:sdtEndPr/>
       <w:sdtContent>
         <w:p>
           <w:pPr>
@@ -26,7 +27,7 @@
             <w:rPr>
               <w:rFonts w:ascii="Times New Roman" w:hAnsi="Times New Roman" w:cs="Times New Roman"/>
               <w:noProof/>
-              <w:lang w:val="nl-NL"/>
+              <w:lang w:val="nl-NL" w:eastAsia="nl-NL"/>
             </w:rPr>
             <mc:AlternateContent>
               <mc:Choice Requires="wpg">
@@ -296,7 +297,7 @@
             <w:rPr>
               <w:rFonts w:ascii="Times New Roman" w:hAnsi="Times New Roman" w:cs="Times New Roman"/>
               <w:noProof/>
-              <w:lang w:val="nl-NL"/>
+              <w:lang w:val="nl-NL" w:eastAsia="nl-NL"/>
             </w:rPr>
             <mc:AlternateContent>
               <mc:Choice Requires="wps">
@@ -370,6 +371,7 @@
                                   <w:dataBinding w:prefixMappings="xmlns:ns0='http://purl.org/dc/elements/1.1/' xmlns:ns1='http://schemas.openxmlformats.org/package/2006/metadata/core-properties' " w:xpath="/ns1:coreProperties[1]/ns0:creator[1]" w:storeItemID="{6C3C8BC8-F283-45AE-878A-BAB7291924A1}"/>
                                   <w:text/>
                                 </w:sdtPr>
+                                <w:sdtEndPr/>
                                 <w:sdtContent>
                                   <w:p>
                                     <w:pPr>
@@ -416,6 +418,7 @@
                                     <w:dataBinding w:prefixMappings="xmlns:ns0='http://schemas.microsoft.com/office/2006/coverPageProps' " w:xpath="/ns0:CoverPageProperties[1]/ns0:CompanyEmail[1]" w:storeItemID="{55AF091B-3C7A-41E3-B477-F2FDAA23CFDA}"/>
                                     <w:text/>
                                   </w:sdtPr>
+                                  <w:sdtEndPr/>
                                   <w:sdtContent>
                                     <w:r>
                                       <w:rPr>
@@ -540,7 +543,7 @@
             <w:rPr>
               <w:rFonts w:ascii="Times New Roman" w:hAnsi="Times New Roman" w:cs="Times New Roman"/>
               <w:noProof/>
-              <w:lang w:val="nl-NL"/>
+              <w:lang w:val="nl-NL" w:eastAsia="nl-NL"/>
             </w:rPr>
             <mc:AlternateContent>
               <mc:Choice Requires="wps">
@@ -636,6 +639,7 @@
                                   <w:dataBinding w:prefixMappings="xmlns:ns0='http://schemas.microsoft.com/office/2006/coverPageProps' " w:xpath="/ns0:CoverPageProperties[1]/ns0:Abstract[1]" w:storeItemID="{55AF091B-3C7A-41E3-B477-F2FDAA23CFDA}"/>
                                   <w:text w:multiLine="1"/>
                                 </w:sdtPr>
+                                <w:sdtEndPr/>
                                 <w:sdtContent>
                                   <w:p>
                                     <w:pPr>
@@ -756,7 +760,7 @@
             <w:rPr>
               <w:rFonts w:ascii="Times New Roman" w:hAnsi="Times New Roman" w:cs="Times New Roman"/>
               <w:noProof/>
-              <w:lang w:val="nl-NL"/>
+              <w:lang w:val="nl-NL" w:eastAsia="nl-NL"/>
             </w:rPr>
             <mc:AlternateContent>
               <mc:Choice Requires="wps">
@@ -875,6 +879,7 @@
                                   <w:dataBinding w:prefixMappings="xmlns:ns0='http://purl.org/dc/elements/1.1/' xmlns:ns1='http://schemas.openxmlformats.org/package/2006/metadata/core-properties' " w:xpath="/ns1:coreProperties[1]/ns0:subject[1]" w:storeItemID="{6C3C8BC8-F283-45AE-878A-BAB7291924A1}"/>
                                   <w:text/>
                                 </w:sdtPr>
+                                <w:sdtEndPr/>
                                 <w:sdtContent>
                                   <w:p>
                                     <w:pPr>
@@ -1035,7 +1040,10 @@
     <w:sdt>
       <w:sdtPr>
         <w:rPr>
-          <w:rFonts w:ascii="Times New Roman" w:hAnsi="Times New Roman" w:cs="Times New Roman"/>
+          <w:rFonts w:ascii="Times New Roman" w:eastAsiaTheme="minorHAnsi" w:hAnsi="Times New Roman" w:cs="Times New Roman"/>
+          <w:color w:val="auto"/>
+          <w:sz w:val="22"/>
+          <w:szCs w:val="22"/>
           <w:lang w:val="nl-NL"/>
         </w:rPr>
         <w:id w:val="-770238342"/>
@@ -1046,12 +1054,8 @@
       </w:sdtPr>
       <w:sdtEndPr>
         <w:rPr>
-          <w:rFonts w:eastAsiaTheme="minorHAnsi"/>
           <w:b/>
           <w:bCs/>
-          <w:color w:val="auto"/>
-          <w:sz w:val="22"/>
-          <w:szCs w:val="22"/>
         </w:rPr>
       </w:sdtEndPr>
       <w:sdtContent>
@@ -1070,6 +1074,8 @@
             </w:rPr>
             <w:t>Inhoud</w:t>
           </w:r>
+          <w:bookmarkStart w:id="0" w:name="_GoBack"/>
+          <w:bookmarkEnd w:id="0"/>
         </w:p>
         <w:p>
           <w:pPr>
@@ -1078,8 +1084,9 @@
               <w:tab w:val="right" w:leader="dot" w:pos="9350"/>
             </w:tabs>
             <w:rPr>
-              <w:rFonts w:ascii="Times New Roman" w:hAnsi="Times New Roman" w:cs="Times New Roman"/>
+              <w:rFonts w:eastAsiaTheme="minorEastAsia"/>
               <w:noProof/>
+              <w:lang w:val="nl-NL" w:eastAsia="nl-NL"/>
             </w:rPr>
           </w:pPr>
           <w:r>
@@ -1103,7 +1110,7 @@
             </w:rPr>
             <w:fldChar w:fldCharType="separate"/>
           </w:r>
-          <w:hyperlink w:anchor="_Toc480295384" w:history="1">
+          <w:hyperlink w:anchor="_Toc480539790" w:history="1">
             <w:r>
               <w:rPr>
                 <w:rStyle w:val="Hyperlink"/>
@@ -1115,7 +1122,6 @@
             </w:r>
             <w:r>
               <w:rPr>
-                <w:rFonts w:ascii="Times New Roman" w:hAnsi="Times New Roman" w:cs="Times New Roman"/>
                 <w:noProof/>
                 <w:webHidden/>
               </w:rPr>
@@ -1123,7 +1129,6 @@
             </w:r>
             <w:r>
               <w:rPr>
-                <w:rFonts w:ascii="Times New Roman" w:hAnsi="Times New Roman" w:cs="Times New Roman"/>
                 <w:noProof/>
                 <w:webHidden/>
               </w:rPr>
@@ -1131,22 +1136,19 @@
             </w:r>
             <w:r>
               <w:rPr>
-                <w:rFonts w:ascii="Times New Roman" w:hAnsi="Times New Roman" w:cs="Times New Roman"/>
-                <w:noProof/>
-                <w:webHidden/>
-              </w:rPr>
-              <w:instrText xml:space="preserve"> PAGEREF _Toc480295384 \h </w:instrText>
-            </w:r>
-            <w:r>
-              <w:rPr>
-                <w:rFonts w:ascii="Times New Roman" w:hAnsi="Times New Roman" w:cs="Times New Roman"/>
-                <w:noProof/>
-                <w:webHidden/>
-              </w:rPr>
-            </w:r>
-            <w:r>
-              <w:rPr>
-                <w:rFonts w:ascii="Times New Roman" w:hAnsi="Times New Roman" w:cs="Times New Roman"/>
+                <w:noProof/>
+                <w:webHidden/>
+              </w:rPr>
+              <w:instrText xml:space="preserve"> PAGEREF _Toc480539790 \h </w:instrText>
+            </w:r>
+            <w:r>
+              <w:rPr>
+                <w:noProof/>
+                <w:webHidden/>
+              </w:rPr>
+            </w:r>
+            <w:r>
+              <w:rPr>
                 <w:noProof/>
                 <w:webHidden/>
               </w:rPr>
@@ -1154,7 +1156,6 @@
             </w:r>
             <w:r>
               <w:rPr>
-                <w:rFonts w:ascii="Times New Roman" w:hAnsi="Times New Roman" w:cs="Times New Roman"/>
                 <w:noProof/>
                 <w:webHidden/>
               </w:rPr>
@@ -1162,7 +1163,6 @@
             </w:r>
             <w:r>
               <w:rPr>
-                <w:rFonts w:ascii="Times New Roman" w:hAnsi="Times New Roman" w:cs="Times New Roman"/>
                 <w:noProof/>
                 <w:webHidden/>
               </w:rPr>
@@ -1177,11 +1177,12 @@
               <w:tab w:val="right" w:leader="dot" w:pos="9350"/>
             </w:tabs>
             <w:rPr>
-              <w:rFonts w:ascii="Times New Roman" w:hAnsi="Times New Roman" w:cs="Times New Roman"/>
+              <w:rFonts w:eastAsiaTheme="minorEastAsia"/>
               <w:noProof/>
+              <w:lang w:val="nl-NL" w:eastAsia="nl-NL"/>
             </w:rPr>
           </w:pPr>
-          <w:hyperlink w:anchor="_Toc480295385" w:history="1">
+          <w:hyperlink w:anchor="_Toc480539791" w:history="1">
             <w:r>
               <w:rPr>
                 <w:rStyle w:val="Hyperlink"/>
@@ -1193,7 +1194,6 @@
             </w:r>
             <w:r>
               <w:rPr>
-                <w:rFonts w:ascii="Times New Roman" w:hAnsi="Times New Roman" w:cs="Times New Roman"/>
                 <w:noProof/>
                 <w:webHidden/>
               </w:rPr>
@@ -1201,7 +1201,6 @@
             </w:r>
             <w:r>
               <w:rPr>
-                <w:rFonts w:ascii="Times New Roman" w:hAnsi="Times New Roman" w:cs="Times New Roman"/>
                 <w:noProof/>
                 <w:webHidden/>
               </w:rPr>
@@ -1209,22 +1208,19 @@
             </w:r>
             <w:r>
               <w:rPr>
-                <w:rFonts w:ascii="Times New Roman" w:hAnsi="Times New Roman" w:cs="Times New Roman"/>
-                <w:noProof/>
-                <w:webHidden/>
-              </w:rPr>
-              <w:instrText xml:space="preserve"> PAGEREF _Toc480295385 \h </w:instrText>
-            </w:r>
-            <w:r>
-              <w:rPr>
-                <w:rFonts w:ascii="Times New Roman" w:hAnsi="Times New Roman" w:cs="Times New Roman"/>
-                <w:noProof/>
-                <w:webHidden/>
-              </w:rPr>
-            </w:r>
-            <w:r>
-              <w:rPr>
-                <w:rFonts w:ascii="Times New Roman" w:hAnsi="Times New Roman" w:cs="Times New Roman"/>
+                <w:noProof/>
+                <w:webHidden/>
+              </w:rPr>
+              <w:instrText xml:space="preserve"> PAGEREF _Toc480539791 \h </w:instrText>
+            </w:r>
+            <w:r>
+              <w:rPr>
+                <w:noProof/>
+                <w:webHidden/>
+              </w:rPr>
+            </w:r>
+            <w:r>
+              <w:rPr>
                 <w:noProof/>
                 <w:webHidden/>
               </w:rPr>
@@ -1232,7 +1228,6 @@
             </w:r>
             <w:r>
               <w:rPr>
-                <w:rFonts w:ascii="Times New Roman" w:hAnsi="Times New Roman" w:cs="Times New Roman"/>
                 <w:noProof/>
                 <w:webHidden/>
               </w:rPr>
@@ -1240,7 +1235,6 @@
             </w:r>
             <w:r>
               <w:rPr>
-                <w:rFonts w:ascii="Times New Roman" w:hAnsi="Times New Roman" w:cs="Times New Roman"/>
                 <w:noProof/>
                 <w:webHidden/>
               </w:rPr>
@@ -1255,11 +1249,12 @@
               <w:tab w:val="right" w:leader="dot" w:pos="9350"/>
             </w:tabs>
             <w:rPr>
-              <w:rFonts w:ascii="Times New Roman" w:hAnsi="Times New Roman" w:cs="Times New Roman"/>
+              <w:rFonts w:eastAsiaTheme="minorEastAsia"/>
               <w:noProof/>
+              <w:lang w:val="nl-NL" w:eastAsia="nl-NL"/>
             </w:rPr>
           </w:pPr>
-          <w:hyperlink w:anchor="_Toc480295386" w:history="1">
+          <w:hyperlink w:anchor="_Toc480539792" w:history="1">
             <w:r>
               <w:rPr>
                 <w:rStyle w:val="Hyperlink"/>
@@ -1271,7 +1266,6 @@
             </w:r>
             <w:r>
               <w:rPr>
-                <w:rFonts w:ascii="Times New Roman" w:hAnsi="Times New Roman" w:cs="Times New Roman"/>
                 <w:noProof/>
                 <w:webHidden/>
               </w:rPr>
@@ -1279,7 +1273,6 @@
             </w:r>
             <w:r>
               <w:rPr>
-                <w:rFonts w:ascii="Times New Roman" w:hAnsi="Times New Roman" w:cs="Times New Roman"/>
                 <w:noProof/>
                 <w:webHidden/>
               </w:rPr>
@@ -1287,22 +1280,19 @@
             </w:r>
             <w:r>
               <w:rPr>
-                <w:rFonts w:ascii="Times New Roman" w:hAnsi="Times New Roman" w:cs="Times New Roman"/>
-                <w:noProof/>
-                <w:webHidden/>
-              </w:rPr>
-              <w:instrText xml:space="preserve"> PAGEREF _Toc480295386 \h </w:instrText>
-            </w:r>
-            <w:r>
-              <w:rPr>
-                <w:rFonts w:ascii="Times New Roman" w:hAnsi="Times New Roman" w:cs="Times New Roman"/>
-                <w:noProof/>
-                <w:webHidden/>
-              </w:rPr>
-            </w:r>
-            <w:r>
-              <w:rPr>
-                <w:rFonts w:ascii="Times New Roman" w:hAnsi="Times New Roman" w:cs="Times New Roman"/>
+                <w:noProof/>
+                <w:webHidden/>
+              </w:rPr>
+              <w:instrText xml:space="preserve"> PAGEREF _Toc480539792 \h </w:instrText>
+            </w:r>
+            <w:r>
+              <w:rPr>
+                <w:noProof/>
+                <w:webHidden/>
+              </w:rPr>
+            </w:r>
+            <w:r>
+              <w:rPr>
                 <w:noProof/>
                 <w:webHidden/>
               </w:rPr>
@@ -1310,7 +1300,6 @@
             </w:r>
             <w:r>
               <w:rPr>
-                <w:rFonts w:ascii="Times New Roman" w:hAnsi="Times New Roman" w:cs="Times New Roman"/>
                 <w:noProof/>
                 <w:webHidden/>
               </w:rPr>
@@ -1318,7 +1307,6 @@
             </w:r>
             <w:r>
               <w:rPr>
-                <w:rFonts w:ascii="Times New Roman" w:hAnsi="Times New Roman" w:cs="Times New Roman"/>
                 <w:noProof/>
                 <w:webHidden/>
               </w:rPr>
@@ -1333,11 +1321,12 @@
               <w:tab w:val="right" w:leader="dot" w:pos="9350"/>
             </w:tabs>
             <w:rPr>
-              <w:rFonts w:ascii="Times New Roman" w:hAnsi="Times New Roman" w:cs="Times New Roman"/>
+              <w:rFonts w:eastAsiaTheme="minorEastAsia"/>
               <w:noProof/>
+              <w:lang w:val="nl-NL" w:eastAsia="nl-NL"/>
             </w:rPr>
           </w:pPr>
-          <w:hyperlink w:anchor="_Toc480295387" w:history="1">
+          <w:hyperlink w:anchor="_Toc480539793" w:history="1">
             <w:r>
               <w:rPr>
                 <w:rStyle w:val="Hyperlink"/>
@@ -1349,7 +1338,6 @@
             </w:r>
             <w:r>
               <w:rPr>
-                <w:rFonts w:ascii="Times New Roman" w:hAnsi="Times New Roman" w:cs="Times New Roman"/>
                 <w:noProof/>
                 <w:webHidden/>
               </w:rPr>
@@ -1357,7 +1345,6 @@
             </w:r>
             <w:r>
               <w:rPr>
-                <w:rFonts w:ascii="Times New Roman" w:hAnsi="Times New Roman" w:cs="Times New Roman"/>
                 <w:noProof/>
                 <w:webHidden/>
               </w:rPr>
@@ -1365,22 +1352,19 @@
             </w:r>
             <w:r>
               <w:rPr>
-                <w:rFonts w:ascii="Times New Roman" w:hAnsi="Times New Roman" w:cs="Times New Roman"/>
-                <w:noProof/>
-                <w:webHidden/>
-              </w:rPr>
-              <w:instrText xml:space="preserve"> PAGEREF _Toc480295387 \h </w:instrText>
-            </w:r>
-            <w:r>
-              <w:rPr>
-                <w:rFonts w:ascii="Times New Roman" w:hAnsi="Times New Roman" w:cs="Times New Roman"/>
-                <w:noProof/>
-                <w:webHidden/>
-              </w:rPr>
-            </w:r>
-            <w:r>
-              <w:rPr>
-                <w:rFonts w:ascii="Times New Roman" w:hAnsi="Times New Roman" w:cs="Times New Roman"/>
+                <w:noProof/>
+                <w:webHidden/>
+              </w:rPr>
+              <w:instrText xml:space="preserve"> PAGEREF _Toc480539793 \h </w:instrText>
+            </w:r>
+            <w:r>
+              <w:rPr>
+                <w:noProof/>
+                <w:webHidden/>
+              </w:rPr>
+            </w:r>
+            <w:r>
+              <w:rPr>
                 <w:noProof/>
                 <w:webHidden/>
               </w:rPr>
@@ -1388,7 +1372,6 @@
             </w:r>
             <w:r>
               <w:rPr>
-                <w:rFonts w:ascii="Times New Roman" w:hAnsi="Times New Roman" w:cs="Times New Roman"/>
                 <w:noProof/>
                 <w:webHidden/>
               </w:rPr>
@@ -1396,7 +1379,6 @@
             </w:r>
             <w:r>
               <w:rPr>
-                <w:rFonts w:ascii="Times New Roman" w:hAnsi="Times New Roman" w:cs="Times New Roman"/>
                 <w:noProof/>
                 <w:webHidden/>
               </w:rPr>
@@ -1411,11 +1393,12 @@
               <w:tab w:val="right" w:leader="dot" w:pos="9350"/>
             </w:tabs>
             <w:rPr>
-              <w:rFonts w:ascii="Times New Roman" w:hAnsi="Times New Roman" w:cs="Times New Roman"/>
+              <w:rFonts w:eastAsiaTheme="minorEastAsia"/>
               <w:noProof/>
+              <w:lang w:val="nl-NL" w:eastAsia="nl-NL"/>
             </w:rPr>
           </w:pPr>
-          <w:hyperlink w:anchor="_Toc480295388" w:history="1">
+          <w:hyperlink w:anchor="_Toc480539794" w:history="1">
             <w:r>
               <w:rPr>
                 <w:rStyle w:val="Hyperlink"/>
@@ -1423,11 +1406,10 @@
                 <w:noProof/>
                 <w:lang w:val="nl-NL"/>
               </w:rPr>
-              <w:t>1.4 Won’t haves</w:t>
-            </w:r>
-            <w:r>
-              <w:rPr>
-                <w:rFonts w:ascii="Times New Roman" w:hAnsi="Times New Roman" w:cs="Times New Roman"/>
+              <w:t>1.4 Would haves</w:t>
+            </w:r>
+            <w:r>
+              <w:rPr>
                 <w:noProof/>
                 <w:webHidden/>
               </w:rPr>
@@ -1435,7 +1417,6 @@
             </w:r>
             <w:r>
               <w:rPr>
-                <w:rFonts w:ascii="Times New Roman" w:hAnsi="Times New Roman" w:cs="Times New Roman"/>
                 <w:noProof/>
                 <w:webHidden/>
               </w:rPr>
@@ -1443,22 +1424,19 @@
             </w:r>
             <w:r>
               <w:rPr>
-                <w:rFonts w:ascii="Times New Roman" w:hAnsi="Times New Roman" w:cs="Times New Roman"/>
-                <w:noProof/>
-                <w:webHidden/>
-              </w:rPr>
-              <w:instrText xml:space="preserve"> PAGEREF _Toc480295388 \h </w:instrText>
-            </w:r>
-            <w:r>
-              <w:rPr>
-                <w:rFonts w:ascii="Times New Roman" w:hAnsi="Times New Roman" w:cs="Times New Roman"/>
-                <w:noProof/>
-                <w:webHidden/>
-              </w:rPr>
-            </w:r>
-            <w:r>
-              <w:rPr>
-                <w:rFonts w:ascii="Times New Roman" w:hAnsi="Times New Roman" w:cs="Times New Roman"/>
+                <w:noProof/>
+                <w:webHidden/>
+              </w:rPr>
+              <w:instrText xml:space="preserve"> PAGEREF _Toc480539794 \h </w:instrText>
+            </w:r>
+            <w:r>
+              <w:rPr>
+                <w:noProof/>
+                <w:webHidden/>
+              </w:rPr>
+            </w:r>
+            <w:r>
+              <w:rPr>
                 <w:noProof/>
                 <w:webHidden/>
               </w:rPr>
@@ -1466,7 +1444,6 @@
             </w:r>
             <w:r>
               <w:rPr>
-                <w:rFonts w:ascii="Times New Roman" w:hAnsi="Times New Roman" w:cs="Times New Roman"/>
                 <w:noProof/>
                 <w:webHidden/>
               </w:rPr>
@@ -1474,7 +1451,6 @@
             </w:r>
             <w:r>
               <w:rPr>
-                <w:rFonts w:ascii="Times New Roman" w:hAnsi="Times New Roman" w:cs="Times New Roman"/>
                 <w:noProof/>
                 <w:webHidden/>
               </w:rPr>
@@ -1489,11 +1465,12 @@
               <w:tab w:val="right" w:leader="dot" w:pos="9350"/>
             </w:tabs>
             <w:rPr>
-              <w:rFonts w:ascii="Times New Roman" w:hAnsi="Times New Roman" w:cs="Times New Roman"/>
+              <w:rFonts w:eastAsiaTheme="minorEastAsia"/>
               <w:noProof/>
+              <w:lang w:val="nl-NL" w:eastAsia="nl-NL"/>
             </w:rPr>
           </w:pPr>
-          <w:hyperlink w:anchor="_Toc480295389" w:history="1">
+          <w:hyperlink w:anchor="_Toc480539795" w:history="1">
             <w:r>
               <w:rPr>
                 <w:rStyle w:val="Hyperlink"/>
@@ -1505,7 +1482,6 @@
             </w:r>
             <w:r>
               <w:rPr>
-                <w:rFonts w:ascii="Times New Roman" w:hAnsi="Times New Roman" w:cs="Times New Roman"/>
                 <w:noProof/>
                 <w:webHidden/>
               </w:rPr>
@@ -1513,7 +1489,6 @@
             </w:r>
             <w:r>
               <w:rPr>
-                <w:rFonts w:ascii="Times New Roman" w:hAnsi="Times New Roman" w:cs="Times New Roman"/>
                 <w:noProof/>
                 <w:webHidden/>
               </w:rPr>
@@ -1521,22 +1496,19 @@
             </w:r>
             <w:r>
               <w:rPr>
-                <w:rFonts w:ascii="Times New Roman" w:hAnsi="Times New Roman" w:cs="Times New Roman"/>
-                <w:noProof/>
-                <w:webHidden/>
-              </w:rPr>
-              <w:instrText xml:space="preserve"> PAGEREF _Toc480295389 \h </w:instrText>
-            </w:r>
-            <w:r>
-              <w:rPr>
-                <w:rFonts w:ascii="Times New Roman" w:hAnsi="Times New Roman" w:cs="Times New Roman"/>
-                <w:noProof/>
-                <w:webHidden/>
-              </w:rPr>
-            </w:r>
-            <w:r>
-              <w:rPr>
-                <w:rFonts w:ascii="Times New Roman" w:hAnsi="Times New Roman" w:cs="Times New Roman"/>
+                <w:noProof/>
+                <w:webHidden/>
+              </w:rPr>
+              <w:instrText xml:space="preserve"> PAGEREF _Toc480539795 \h </w:instrText>
+            </w:r>
+            <w:r>
+              <w:rPr>
+                <w:noProof/>
+                <w:webHidden/>
+              </w:rPr>
+            </w:r>
+            <w:r>
+              <w:rPr>
                 <w:noProof/>
                 <w:webHidden/>
               </w:rPr>
@@ -1544,7 +1516,6 @@
             </w:r>
             <w:r>
               <w:rPr>
-                <w:rFonts w:ascii="Times New Roman" w:hAnsi="Times New Roman" w:cs="Times New Roman"/>
                 <w:noProof/>
                 <w:webHidden/>
               </w:rPr>
@@ -1552,7 +1523,6 @@
             </w:r>
             <w:r>
               <w:rPr>
-                <w:rFonts w:ascii="Times New Roman" w:hAnsi="Times New Roman" w:cs="Times New Roman"/>
                 <w:noProof/>
                 <w:webHidden/>
               </w:rPr>
@@ -1567,11 +1537,12 @@
               <w:tab w:val="right" w:leader="dot" w:pos="9350"/>
             </w:tabs>
             <w:rPr>
-              <w:rFonts w:ascii="Times New Roman" w:hAnsi="Times New Roman" w:cs="Times New Roman"/>
+              <w:rFonts w:eastAsiaTheme="minorEastAsia"/>
               <w:noProof/>
+              <w:lang w:val="nl-NL" w:eastAsia="nl-NL"/>
             </w:rPr>
           </w:pPr>
-          <w:hyperlink w:anchor="_Toc480295390" w:history="1">
+          <w:hyperlink w:anchor="_Toc480539796" w:history="1">
             <w:r>
               <w:rPr>
                 <w:rStyle w:val="Hyperlink"/>
@@ -1583,7 +1554,6 @@
             </w:r>
             <w:r>
               <w:rPr>
-                <w:rFonts w:ascii="Times New Roman" w:hAnsi="Times New Roman" w:cs="Times New Roman"/>
                 <w:noProof/>
                 <w:webHidden/>
               </w:rPr>
@@ -1591,7 +1561,6 @@
             </w:r>
             <w:r>
               <w:rPr>
-                <w:rFonts w:ascii="Times New Roman" w:hAnsi="Times New Roman" w:cs="Times New Roman"/>
                 <w:noProof/>
                 <w:webHidden/>
               </w:rPr>
@@ -1599,22 +1568,19 @@
             </w:r>
             <w:r>
               <w:rPr>
-                <w:rFonts w:ascii="Times New Roman" w:hAnsi="Times New Roman" w:cs="Times New Roman"/>
-                <w:noProof/>
-                <w:webHidden/>
-              </w:rPr>
-              <w:instrText xml:space="preserve"> PAGEREF _Toc480295390 \h </w:instrText>
-            </w:r>
-            <w:r>
-              <w:rPr>
-                <w:rFonts w:ascii="Times New Roman" w:hAnsi="Times New Roman" w:cs="Times New Roman"/>
-                <w:noProof/>
-                <w:webHidden/>
-              </w:rPr>
-            </w:r>
-            <w:r>
-              <w:rPr>
-                <w:rFonts w:ascii="Times New Roman" w:hAnsi="Times New Roman" w:cs="Times New Roman"/>
+                <w:noProof/>
+                <w:webHidden/>
+              </w:rPr>
+              <w:instrText xml:space="preserve"> PAGEREF _Toc480539796 \h </w:instrText>
+            </w:r>
+            <w:r>
+              <w:rPr>
+                <w:noProof/>
+                <w:webHidden/>
+              </w:rPr>
+            </w:r>
+            <w:r>
+              <w:rPr>
                 <w:noProof/>
                 <w:webHidden/>
               </w:rPr>
@@ -1622,7 +1588,6 @@
             </w:r>
             <w:r>
               <w:rPr>
-                <w:rFonts w:ascii="Times New Roman" w:hAnsi="Times New Roman" w:cs="Times New Roman"/>
                 <w:noProof/>
                 <w:webHidden/>
               </w:rPr>
@@ -1630,7 +1595,6 @@
             </w:r>
             <w:r>
               <w:rPr>
-                <w:rFonts w:ascii="Times New Roman" w:hAnsi="Times New Roman" w:cs="Times New Roman"/>
                 <w:noProof/>
                 <w:webHidden/>
               </w:rPr>
@@ -1645,11 +1609,12 @@
               <w:tab w:val="right" w:leader="dot" w:pos="9350"/>
             </w:tabs>
             <w:rPr>
-              <w:rFonts w:ascii="Times New Roman" w:hAnsi="Times New Roman" w:cs="Times New Roman"/>
+              <w:rFonts w:eastAsiaTheme="minorEastAsia"/>
               <w:noProof/>
+              <w:lang w:val="nl-NL" w:eastAsia="nl-NL"/>
             </w:rPr>
           </w:pPr>
-          <w:hyperlink w:anchor="_Toc480295391" w:history="1">
+          <w:hyperlink w:anchor="_Toc480539797" w:history="1">
             <w:r>
               <w:rPr>
                 <w:rStyle w:val="Hyperlink"/>
@@ -1661,7 +1626,6 @@
             </w:r>
             <w:r>
               <w:rPr>
-                <w:rFonts w:ascii="Times New Roman" w:hAnsi="Times New Roman" w:cs="Times New Roman"/>
                 <w:noProof/>
                 <w:webHidden/>
               </w:rPr>
@@ -1669,7 +1633,6 @@
             </w:r>
             <w:r>
               <w:rPr>
-                <w:rFonts w:ascii="Times New Roman" w:hAnsi="Times New Roman" w:cs="Times New Roman"/>
                 <w:noProof/>
                 <w:webHidden/>
               </w:rPr>
@@ -1677,22 +1640,19 @@
             </w:r>
             <w:r>
               <w:rPr>
-                <w:rFonts w:ascii="Times New Roman" w:hAnsi="Times New Roman" w:cs="Times New Roman"/>
-                <w:noProof/>
-                <w:webHidden/>
-              </w:rPr>
-              <w:instrText xml:space="preserve"> PAGEREF _Toc480295391 \h </w:instrText>
-            </w:r>
-            <w:r>
-              <w:rPr>
-                <w:rFonts w:ascii="Times New Roman" w:hAnsi="Times New Roman" w:cs="Times New Roman"/>
-                <w:noProof/>
-                <w:webHidden/>
-              </w:rPr>
-            </w:r>
-            <w:r>
-              <w:rPr>
-                <w:rFonts w:ascii="Times New Roman" w:hAnsi="Times New Roman" w:cs="Times New Roman"/>
+                <w:noProof/>
+                <w:webHidden/>
+              </w:rPr>
+              <w:instrText xml:space="preserve"> PAGEREF _Toc480539797 \h </w:instrText>
+            </w:r>
+            <w:r>
+              <w:rPr>
+                <w:noProof/>
+                <w:webHidden/>
+              </w:rPr>
+            </w:r>
+            <w:r>
+              <w:rPr>
                 <w:noProof/>
                 <w:webHidden/>
               </w:rPr>
@@ -1700,7 +1660,6 @@
             </w:r>
             <w:r>
               <w:rPr>
-                <w:rFonts w:ascii="Times New Roman" w:hAnsi="Times New Roman" w:cs="Times New Roman"/>
                 <w:noProof/>
                 <w:webHidden/>
               </w:rPr>
@@ -1708,7 +1667,6 @@
             </w:r>
             <w:r>
               <w:rPr>
-                <w:rFonts w:ascii="Times New Roman" w:hAnsi="Times New Roman" w:cs="Times New Roman"/>
                 <w:noProof/>
                 <w:webHidden/>
               </w:rPr>
@@ -1723,11 +1681,12 @@
               <w:tab w:val="right" w:leader="dot" w:pos="9350"/>
             </w:tabs>
             <w:rPr>
-              <w:rFonts w:ascii="Times New Roman" w:hAnsi="Times New Roman" w:cs="Times New Roman"/>
+              <w:rFonts w:eastAsiaTheme="minorEastAsia"/>
               <w:noProof/>
+              <w:lang w:val="nl-NL" w:eastAsia="nl-NL"/>
             </w:rPr>
           </w:pPr>
-          <w:hyperlink w:anchor="_Toc480295392" w:history="1">
+          <w:hyperlink w:anchor="_Toc480539798" w:history="1">
             <w:r>
               <w:rPr>
                 <w:rStyle w:val="Hyperlink"/>
@@ -1739,7 +1698,6 @@
             </w:r>
             <w:r>
               <w:rPr>
-                <w:rFonts w:ascii="Times New Roman" w:hAnsi="Times New Roman" w:cs="Times New Roman"/>
                 <w:noProof/>
                 <w:webHidden/>
               </w:rPr>
@@ -1747,7 +1705,6 @@
             </w:r>
             <w:r>
               <w:rPr>
-                <w:rFonts w:ascii="Times New Roman" w:hAnsi="Times New Roman" w:cs="Times New Roman"/>
                 <w:noProof/>
                 <w:webHidden/>
               </w:rPr>
@@ -1755,22 +1712,19 @@
             </w:r>
             <w:r>
               <w:rPr>
-                <w:rFonts w:ascii="Times New Roman" w:hAnsi="Times New Roman" w:cs="Times New Roman"/>
-                <w:noProof/>
-                <w:webHidden/>
-              </w:rPr>
-              <w:instrText xml:space="preserve"> PAGEREF _Toc480295392 \h </w:instrText>
-            </w:r>
-            <w:r>
-              <w:rPr>
-                <w:rFonts w:ascii="Times New Roman" w:hAnsi="Times New Roman" w:cs="Times New Roman"/>
-                <w:noProof/>
-                <w:webHidden/>
-              </w:rPr>
-            </w:r>
-            <w:r>
-              <w:rPr>
-                <w:rFonts w:ascii="Times New Roman" w:hAnsi="Times New Roman" w:cs="Times New Roman"/>
+                <w:noProof/>
+                <w:webHidden/>
+              </w:rPr>
+              <w:instrText xml:space="preserve"> PAGEREF _Toc480539798 \h </w:instrText>
+            </w:r>
+            <w:r>
+              <w:rPr>
+                <w:noProof/>
+                <w:webHidden/>
+              </w:rPr>
+            </w:r>
+            <w:r>
+              <w:rPr>
                 <w:noProof/>
                 <w:webHidden/>
               </w:rPr>
@@ -1778,7 +1732,6 @@
             </w:r>
             <w:r>
               <w:rPr>
-                <w:rFonts w:ascii="Times New Roman" w:hAnsi="Times New Roman" w:cs="Times New Roman"/>
                 <w:noProof/>
                 <w:webHidden/>
               </w:rPr>
@@ -1786,7 +1739,6 @@
             </w:r>
             <w:r>
               <w:rPr>
-                <w:rFonts w:ascii="Times New Roman" w:hAnsi="Times New Roman" w:cs="Times New Roman"/>
                 <w:noProof/>
                 <w:webHidden/>
               </w:rPr>
@@ -1801,11 +1753,12 @@
               <w:tab w:val="right" w:leader="dot" w:pos="9350"/>
             </w:tabs>
             <w:rPr>
-              <w:rFonts w:ascii="Times New Roman" w:hAnsi="Times New Roman" w:cs="Times New Roman"/>
+              <w:rFonts w:eastAsiaTheme="minorEastAsia"/>
               <w:noProof/>
+              <w:lang w:val="nl-NL" w:eastAsia="nl-NL"/>
             </w:rPr>
           </w:pPr>
-          <w:hyperlink w:anchor="_Toc480295393" w:history="1">
+          <w:hyperlink w:anchor="_Toc480539799" w:history="1">
             <w:r>
               <w:rPr>
                 <w:rStyle w:val="Hyperlink"/>
@@ -1813,11 +1766,10 @@
                 <w:noProof/>
                 <w:lang w:val="nl-NL"/>
               </w:rPr>
-              <w:t>2.4 Won’t haves</w:t>
-            </w:r>
-            <w:r>
-              <w:rPr>
-                <w:rFonts w:ascii="Times New Roman" w:hAnsi="Times New Roman" w:cs="Times New Roman"/>
+              <w:t>2.4 Would haves</w:t>
+            </w:r>
+            <w:r>
+              <w:rPr>
                 <w:noProof/>
                 <w:webHidden/>
               </w:rPr>
@@ -1825,7 +1777,6 @@
             </w:r>
             <w:r>
               <w:rPr>
-                <w:rFonts w:ascii="Times New Roman" w:hAnsi="Times New Roman" w:cs="Times New Roman"/>
                 <w:noProof/>
                 <w:webHidden/>
               </w:rPr>
@@ -1833,22 +1784,19 @@
             </w:r>
             <w:r>
               <w:rPr>
-                <w:rFonts w:ascii="Times New Roman" w:hAnsi="Times New Roman" w:cs="Times New Roman"/>
-                <w:noProof/>
-                <w:webHidden/>
-              </w:rPr>
-              <w:instrText xml:space="preserve"> PAGEREF _Toc480295393 \h </w:instrText>
-            </w:r>
-            <w:r>
-              <w:rPr>
-                <w:rFonts w:ascii="Times New Roman" w:hAnsi="Times New Roman" w:cs="Times New Roman"/>
-                <w:noProof/>
-                <w:webHidden/>
-              </w:rPr>
-            </w:r>
-            <w:r>
-              <w:rPr>
-                <w:rFonts w:ascii="Times New Roman" w:hAnsi="Times New Roman" w:cs="Times New Roman"/>
+                <w:noProof/>
+                <w:webHidden/>
+              </w:rPr>
+              <w:instrText xml:space="preserve"> PAGEREF _Toc480539799 \h </w:instrText>
+            </w:r>
+            <w:r>
+              <w:rPr>
+                <w:noProof/>
+                <w:webHidden/>
+              </w:rPr>
+            </w:r>
+            <w:r>
+              <w:rPr>
                 <w:noProof/>
                 <w:webHidden/>
               </w:rPr>
@@ -1856,7 +1804,6 @@
             </w:r>
             <w:r>
               <w:rPr>
-                <w:rFonts w:ascii="Times New Roman" w:hAnsi="Times New Roman" w:cs="Times New Roman"/>
                 <w:noProof/>
                 <w:webHidden/>
               </w:rPr>
@@ -1864,7 +1811,6 @@
             </w:r>
             <w:r>
               <w:rPr>
-                <w:rFonts w:ascii="Times New Roman" w:hAnsi="Times New Roman" w:cs="Times New Roman"/>
                 <w:noProof/>
                 <w:webHidden/>
               </w:rPr>
@@ -1914,7 +1860,7 @@
           <w:lang w:val="nl-NL"/>
         </w:rPr>
       </w:pPr>
-      <w:bookmarkStart w:id="0" w:name="_Toc480295384"/>
+      <w:bookmarkStart w:id="1" w:name="_Toc480539790"/>
       <w:r>
         <w:rPr>
           <w:rFonts w:ascii="Times New Roman" w:hAnsi="Times New Roman" w:cs="Times New Roman"/>
@@ -1946,7 +1892,7 @@
         </w:rPr>
         <w:t>C# applicatie</w:t>
       </w:r>
-      <w:bookmarkEnd w:id="0"/>
+      <w:bookmarkEnd w:id="1"/>
     </w:p>
     <w:p>
       <w:pPr>
@@ -2247,16 +2193,7 @@
           <w:rFonts w:ascii="Times New Roman" w:hAnsi="Times New Roman" w:cs="Times New Roman"/>
           <w:lang w:val="nl-NL"/>
         </w:rPr>
-        <w:t xml:space="preserve"> genoemd): deze eisen zullen in dit project niet aan bod komen maar kunnen in de toekomst, bi</w:t>
-      </w:r>
-      <w:bookmarkStart w:id="1" w:name="_GoBack"/>
-      <w:bookmarkEnd w:id="1"/>
-      <w:r>
-        <w:rPr>
-          <w:rFonts w:ascii="Times New Roman" w:hAnsi="Times New Roman" w:cs="Times New Roman"/>
-          <w:lang w:val="nl-NL"/>
-        </w:rPr>
-        <w:t>j een vervolgproject, interessant zijn.</w:t>
+        <w:t xml:space="preserve"> genoemd): deze eisen zullen in dit project niet aan bod komen maar kunnen in de toekomst, bij een vervolgproject, interessant zijn.</w:t>
       </w:r>
     </w:p>
     <w:p>
@@ -2267,7 +2204,7 @@
           <w:lang w:val="nl-NL"/>
         </w:rPr>
       </w:pPr>
-      <w:bookmarkStart w:id="2" w:name="_Toc480295385"/>
+      <w:bookmarkStart w:id="2" w:name="_Toc480539791"/>
       <w:r>
         <w:rPr>
           <w:rFonts w:ascii="Times New Roman" w:hAnsi="Times New Roman" w:cs="Times New Roman"/>
@@ -2374,7 +2311,7 @@
           <w:lang w:val="nl-NL"/>
         </w:rPr>
       </w:pPr>
-      <w:bookmarkStart w:id="3" w:name="_Toc480295386"/>
+      <w:bookmarkStart w:id="3" w:name="_Toc480539792"/>
       <w:r>
         <w:rPr>
           <w:rFonts w:ascii="Times New Roman" w:hAnsi="Times New Roman" w:cs="Times New Roman"/>
@@ -2437,7 +2374,7 @@
           <w:lang w:val="nl-NL"/>
         </w:rPr>
       </w:pPr>
-      <w:bookmarkStart w:id="4" w:name="_Toc480295387"/>
+      <w:bookmarkStart w:id="4" w:name="_Toc480539793"/>
       <w:r>
         <w:rPr>
           <w:rFonts w:ascii="Times New Roman" w:hAnsi="Times New Roman" w:cs="Times New Roman"/>
@@ -2500,7 +2437,7 @@
           <w:lang w:val="nl-NL"/>
         </w:rPr>
       </w:pPr>
-      <w:bookmarkStart w:id="5" w:name="_Toc480295388"/>
+      <w:bookmarkStart w:id="5" w:name="_Toc480539794"/>
       <w:r>
         <w:rPr>
           <w:rFonts w:ascii="Times New Roman" w:hAnsi="Times New Roman" w:cs="Times New Roman"/>
@@ -2514,7 +2451,14 @@
           <w:rFonts w:ascii="Times New Roman" w:hAnsi="Times New Roman" w:cs="Times New Roman"/>
           <w:lang w:val="nl-NL"/>
         </w:rPr>
-        <w:t>Won’t</w:t>
+        <w:t>W</w:t>
+      </w:r>
+      <w:r>
+        <w:rPr>
+          <w:rFonts w:ascii="Times New Roman" w:hAnsi="Times New Roman" w:cs="Times New Roman"/>
+          <w:lang w:val="nl-NL"/>
+        </w:rPr>
+        <w:t>ould</w:t>
       </w:r>
       <w:proofErr w:type="spellEnd"/>
       <w:r>
@@ -2613,21 +2557,14 @@
           <w:lang w:val="nl-NL"/>
         </w:rPr>
       </w:pPr>
-      <w:bookmarkStart w:id="6" w:name="_Toc480295389"/>
+      <w:bookmarkStart w:id="6" w:name="_Toc480539795"/>
       <w:r>
         <w:rPr>
           <w:rFonts w:ascii="Times New Roman" w:hAnsi="Times New Roman" w:cs="Times New Roman"/>
           <w:lang w:val="nl-NL"/>
         </w:rPr>
         <w:lastRenderedPageBreak/>
-        <w:t>2</w:t>
-      </w:r>
-      <w:r>
-        <w:rPr>
-          <w:rFonts w:ascii="Times New Roman" w:hAnsi="Times New Roman" w:cs="Times New Roman"/>
-          <w:lang w:val="nl-NL"/>
-        </w:rPr>
-        <w:t xml:space="preserve">. </w:t>
+        <w:t xml:space="preserve">2. </w:t>
       </w:r>
       <w:proofErr w:type="spellStart"/>
       <w:r>
@@ -2964,20 +2901,13 @@
           <w:lang w:val="nl-NL"/>
         </w:rPr>
       </w:pPr>
-      <w:bookmarkStart w:id="7" w:name="_Toc480295390"/>
-      <w:r>
-        <w:rPr>
-          <w:rFonts w:ascii="Times New Roman" w:hAnsi="Times New Roman" w:cs="Times New Roman"/>
-          <w:lang w:val="nl-NL"/>
-        </w:rPr>
-        <w:t>2.</w:t>
-      </w:r>
-      <w:r>
-        <w:rPr>
-          <w:rFonts w:ascii="Times New Roman" w:hAnsi="Times New Roman" w:cs="Times New Roman"/>
-          <w:lang w:val="nl-NL"/>
-        </w:rPr>
-        <w:t xml:space="preserve">1 Must </w:t>
+      <w:bookmarkStart w:id="7" w:name="_Toc480539796"/>
+      <w:r>
+        <w:rPr>
+          <w:rFonts w:ascii="Times New Roman" w:hAnsi="Times New Roman" w:cs="Times New Roman"/>
+          <w:lang w:val="nl-NL"/>
+        </w:rPr>
+        <w:t xml:space="preserve">2.1 Must </w:t>
       </w:r>
       <w:proofErr w:type="spellStart"/>
       <w:r>
@@ -3078,20 +3008,13 @@
           <w:lang w:val="nl-NL"/>
         </w:rPr>
       </w:pPr>
-      <w:bookmarkStart w:id="8" w:name="_Toc480295391"/>
-      <w:r>
-        <w:rPr>
-          <w:rFonts w:ascii="Times New Roman" w:hAnsi="Times New Roman" w:cs="Times New Roman"/>
-          <w:lang w:val="nl-NL"/>
-        </w:rPr>
-        <w:t>2</w:t>
-      </w:r>
-      <w:r>
-        <w:rPr>
-          <w:rFonts w:ascii="Times New Roman" w:hAnsi="Times New Roman" w:cs="Times New Roman"/>
-          <w:lang w:val="nl-NL"/>
-        </w:rPr>
-        <w:t xml:space="preserve">.2 </w:t>
+      <w:bookmarkStart w:id="8" w:name="_Toc480539797"/>
+      <w:r>
+        <w:rPr>
+          <w:rFonts w:ascii="Times New Roman" w:hAnsi="Times New Roman" w:cs="Times New Roman"/>
+          <w:lang w:val="nl-NL"/>
+        </w:rPr>
+        <w:t xml:space="preserve">2.2 </w:t>
       </w:r>
       <w:proofErr w:type="spellStart"/>
       <w:r>
@@ -3188,20 +3111,13 @@
           <w:lang w:val="nl-NL"/>
         </w:rPr>
       </w:pPr>
-      <w:bookmarkStart w:id="9" w:name="_Toc480295392"/>
-      <w:r>
-        <w:rPr>
-          <w:rFonts w:ascii="Times New Roman" w:hAnsi="Times New Roman" w:cs="Times New Roman"/>
-          <w:lang w:val="nl-NL"/>
-        </w:rPr>
-        <w:t>2</w:t>
-      </w:r>
-      <w:r>
-        <w:rPr>
-          <w:rFonts w:ascii="Times New Roman" w:hAnsi="Times New Roman" w:cs="Times New Roman"/>
-          <w:lang w:val="nl-NL"/>
-        </w:rPr>
-        <w:t xml:space="preserve">.3 </w:t>
+      <w:bookmarkStart w:id="9" w:name="_Toc480539798"/>
+      <w:r>
+        <w:rPr>
+          <w:rFonts w:ascii="Times New Roman" w:hAnsi="Times New Roman" w:cs="Times New Roman"/>
+          <w:lang w:val="nl-NL"/>
+        </w:rPr>
+        <w:t xml:space="preserve">2.3 </w:t>
       </w:r>
       <w:proofErr w:type="spellStart"/>
       <w:r>
@@ -3298,20 +3214,13 @@
           <w:lang w:val="nl-NL"/>
         </w:rPr>
       </w:pPr>
-      <w:bookmarkStart w:id="10" w:name="_Toc480295393"/>
-      <w:r>
-        <w:rPr>
-          <w:rFonts w:ascii="Times New Roman" w:hAnsi="Times New Roman" w:cs="Times New Roman"/>
-          <w:lang w:val="nl-NL"/>
-        </w:rPr>
-        <w:t>2</w:t>
-      </w:r>
-      <w:r>
-        <w:rPr>
-          <w:rFonts w:ascii="Times New Roman" w:hAnsi="Times New Roman" w:cs="Times New Roman"/>
-          <w:lang w:val="nl-NL"/>
-        </w:rPr>
-        <w:t xml:space="preserve">.4 </w:t>
+      <w:bookmarkStart w:id="10" w:name="_Toc480539799"/>
+      <w:r>
+        <w:rPr>
+          <w:rFonts w:ascii="Times New Roman" w:hAnsi="Times New Roman" w:cs="Times New Roman"/>
+          <w:lang w:val="nl-NL"/>
+        </w:rPr>
+        <w:t xml:space="preserve">2.4 </w:t>
       </w:r>
       <w:proofErr w:type="spellStart"/>
       <w:r>
@@ -3319,7 +3228,14 @@
           <w:rFonts w:ascii="Times New Roman" w:hAnsi="Times New Roman" w:cs="Times New Roman"/>
           <w:lang w:val="nl-NL"/>
         </w:rPr>
-        <w:t>Won’t</w:t>
+        <w:t>W</w:t>
+      </w:r>
+      <w:r>
+        <w:rPr>
+          <w:rFonts w:ascii="Times New Roman" w:hAnsi="Times New Roman" w:cs="Times New Roman"/>
+          <w:lang w:val="nl-NL"/>
+        </w:rPr>
+        <w:t>ould</w:t>
       </w:r>
       <w:proofErr w:type="spellEnd"/>
       <w:r>
@@ -3391,7 +3307,7 @@
 </file>
 
 <file path=word/endnotes.xml><?xml version="1.0" encoding="utf-8"?>
-<w:endnotes xmlns:wpc="http://schemas.microsoft.com/office/word/2010/wordprocessingCanvas" xmlns:mc="http://schemas.openxmlformats.org/markup-compatibility/2006" xmlns:o="urn:schemas-microsoft-com:office:office" xmlns:r="http://schemas.openxmlformats.org/officeDocument/2006/relationships" xmlns:m="http://schemas.openxmlformats.org/officeDocument/2006/math" xmlns:v="urn:schemas-microsoft-com:vml" xmlns:wp14="http://schemas.microsoft.com/office/word/2010/wordprocessingDrawing" xmlns:wp="http://schemas.openxmlformats.org/drawingml/2006/wordprocessingDrawing" xmlns:w10="urn:schemas-microsoft-com:office:word" xmlns:w="http://schemas.openxmlformats.org/wordprocessingml/2006/main" xmlns:w14="http://schemas.microsoft.com/office/word/2010/wordml" xmlns:w15="http://schemas.microsoft.com/office/word/2012/wordml" xmlns:wpg="http://schemas.microsoft.com/office/word/2010/wordprocessingGroup" xmlns:wpi="http://schemas.microsoft.com/office/word/2010/wordprocessingInk" xmlns:wne="http://schemas.microsoft.com/office/word/2006/wordml" xmlns:wps="http://schemas.microsoft.com/office/word/2010/wordprocessingShape" mc:Ignorable="w14 w15 wp14">
+<w:endnotes xmlns:wpc="http://schemas.microsoft.com/office/word/2010/wordprocessingCanvas" xmlns:cx="http://schemas.microsoft.com/office/drawing/2014/chartex" xmlns:cx1="http://schemas.microsoft.com/office/drawing/2015/9/8/chartex" xmlns:cx2="http://schemas.microsoft.com/office/drawing/2015/10/21/chartex" xmlns:cx3="http://schemas.microsoft.com/office/drawing/2016/5/9/chartex" xmlns:cx4="http://schemas.microsoft.com/office/drawing/2016/5/10/chartex" xmlns:cx5="http://schemas.microsoft.com/office/drawing/2016/5/11/chartex" xmlns:cx6="http://schemas.microsoft.com/office/drawing/2016/5/12/chartex" xmlns:cx7="http://schemas.microsoft.com/office/drawing/2016/5/13/chartex" xmlns:cx8="http://schemas.microsoft.com/office/drawing/2016/5/14/chartex" xmlns:mc="http://schemas.openxmlformats.org/markup-compatibility/2006" xmlns:o="urn:schemas-microsoft-com:office:office" xmlns:r="http://schemas.openxmlformats.org/officeDocument/2006/relationships" xmlns:m="http://schemas.openxmlformats.org/officeDocument/2006/math" xmlns:v="urn:schemas-microsoft-com:vml" xmlns:wp14="http://schemas.microsoft.com/office/word/2010/wordprocessingDrawing" xmlns:wp="http://schemas.openxmlformats.org/drawingml/2006/wordprocessingDrawing" xmlns:w10="urn:schemas-microsoft-com:office:word" xmlns:w="http://schemas.openxmlformats.org/wordprocessingml/2006/main" xmlns:w14="http://schemas.microsoft.com/office/word/2010/wordml" xmlns:w15="http://schemas.microsoft.com/office/word/2012/wordml" xmlns:w16se="http://schemas.microsoft.com/office/word/2015/wordml/symex" xmlns:wpg="http://schemas.microsoft.com/office/word/2010/wordprocessingGroup" xmlns:wpi="http://schemas.microsoft.com/office/word/2010/wordprocessingInk" xmlns:wne="http://schemas.microsoft.com/office/word/2006/wordml" xmlns:wps="http://schemas.microsoft.com/office/word/2010/wordprocessingShape" mc:Ignorable="w14 w15 w16se wp14">
   <w:endnote w:type="separator" w:id="-1">
     <w:p>
       <w:pPr>
@@ -3416,7 +3332,7 @@
 </file>
 
 <file path=word/footer1.xml><?xml version="1.0" encoding="utf-8"?>
-<w:ftr xmlns:wpc="http://schemas.microsoft.com/office/word/2010/wordprocessingCanvas" xmlns:mc="http://schemas.openxmlformats.org/markup-compatibility/2006" xmlns:o="urn:schemas-microsoft-com:office:office" xmlns:r="http://schemas.openxmlformats.org/officeDocument/2006/relationships" xmlns:m="http://schemas.openxmlformats.org/officeDocument/2006/math" xmlns:v="urn:schemas-microsoft-com:vml" xmlns:wp14="http://schemas.microsoft.com/office/word/2010/wordprocessingDrawing" xmlns:wp="http://schemas.openxmlformats.org/drawingml/2006/wordprocessingDrawing" xmlns:w10="urn:schemas-microsoft-com:office:word" xmlns:w="http://schemas.openxmlformats.org/wordprocessingml/2006/main" xmlns:w14="http://schemas.microsoft.com/office/word/2010/wordml" xmlns:w15="http://schemas.microsoft.com/office/word/2012/wordml" xmlns:wpg="http://schemas.microsoft.com/office/word/2010/wordprocessingGroup" xmlns:wpi="http://schemas.microsoft.com/office/word/2010/wordprocessingInk" xmlns:wne="http://schemas.microsoft.com/office/word/2006/wordml" xmlns:wps="http://schemas.microsoft.com/office/word/2010/wordprocessingShape" mc:Ignorable="w14 w15 wp14">
+<w:ftr xmlns:wpc="http://schemas.microsoft.com/office/word/2010/wordprocessingCanvas" xmlns:cx="http://schemas.microsoft.com/office/drawing/2014/chartex" xmlns:cx1="http://schemas.microsoft.com/office/drawing/2015/9/8/chartex" xmlns:cx2="http://schemas.microsoft.com/office/drawing/2015/10/21/chartex" xmlns:cx3="http://schemas.microsoft.com/office/drawing/2016/5/9/chartex" xmlns:cx4="http://schemas.microsoft.com/office/drawing/2016/5/10/chartex" xmlns:cx5="http://schemas.microsoft.com/office/drawing/2016/5/11/chartex" xmlns:cx6="http://schemas.microsoft.com/office/drawing/2016/5/12/chartex" xmlns:cx7="http://schemas.microsoft.com/office/drawing/2016/5/13/chartex" xmlns:cx8="http://schemas.microsoft.com/office/drawing/2016/5/14/chartex" xmlns:mc="http://schemas.openxmlformats.org/markup-compatibility/2006" xmlns:o="urn:schemas-microsoft-com:office:office" xmlns:r="http://schemas.openxmlformats.org/officeDocument/2006/relationships" xmlns:m="http://schemas.openxmlformats.org/officeDocument/2006/math" xmlns:v="urn:schemas-microsoft-com:vml" xmlns:wp14="http://schemas.microsoft.com/office/word/2010/wordprocessingDrawing" xmlns:wp="http://schemas.openxmlformats.org/drawingml/2006/wordprocessingDrawing" xmlns:w10="urn:schemas-microsoft-com:office:word" xmlns:w="http://schemas.openxmlformats.org/wordprocessingml/2006/main" xmlns:w14="http://schemas.microsoft.com/office/word/2010/wordml" xmlns:w15="http://schemas.microsoft.com/office/word/2012/wordml" xmlns:w16se="http://schemas.microsoft.com/office/word/2015/wordml/symex" xmlns:wpg="http://schemas.microsoft.com/office/word/2010/wordprocessingGroup" xmlns:wpi="http://schemas.microsoft.com/office/word/2010/wordprocessingInk" xmlns:wne="http://schemas.microsoft.com/office/word/2006/wordml" xmlns:wps="http://schemas.microsoft.com/office/word/2010/wordprocessingShape" mc:Ignorable="w14 w15 w16se wp14">
   <w:sdt>
     <w:sdtPr>
       <w:id w:val="-2009281072"/>
@@ -3425,6 +3341,7 @@
         <w:docPartUnique/>
       </w:docPartObj>
     </w:sdtPr>
+    <w:sdtEndPr/>
     <w:sdtContent>
       <w:p>
         <w:pPr>
@@ -3445,7 +3362,7 @@
             <w:noProof/>
             <w:lang w:val="nl-NL"/>
           </w:rPr>
-          <w:t>2</w:t>
+          <w:t>3</w:t>
         </w:r>
         <w:r>
           <w:fldChar w:fldCharType="end"/>
@@ -3462,7 +3379,7 @@
 </file>
 
 <file path=word/footer2.xml><?xml version="1.0" encoding="utf-8"?>
-<w:ftr xmlns:wpc="http://schemas.microsoft.com/office/word/2010/wordprocessingCanvas" xmlns:mc="http://schemas.openxmlformats.org/markup-compatibility/2006" xmlns:o="urn:schemas-microsoft-com:office:office" xmlns:r="http://schemas.openxmlformats.org/officeDocument/2006/relationships" xmlns:m="http://schemas.openxmlformats.org/officeDocument/2006/math" xmlns:v="urn:schemas-microsoft-com:vml" xmlns:wp14="http://schemas.microsoft.com/office/word/2010/wordprocessingDrawing" xmlns:wp="http://schemas.openxmlformats.org/drawingml/2006/wordprocessingDrawing" xmlns:w10="urn:schemas-microsoft-com:office:word" xmlns:w="http://schemas.openxmlformats.org/wordprocessingml/2006/main" xmlns:w14="http://schemas.microsoft.com/office/word/2010/wordml" xmlns:w15="http://schemas.microsoft.com/office/word/2012/wordml" xmlns:wpg="http://schemas.microsoft.com/office/word/2010/wordprocessingGroup" xmlns:wpi="http://schemas.microsoft.com/office/word/2010/wordprocessingInk" xmlns:wne="http://schemas.microsoft.com/office/word/2006/wordml" xmlns:wps="http://schemas.microsoft.com/office/word/2010/wordprocessingShape" mc:Ignorable="w14 w15 wp14">
+<w:ftr xmlns:wpc="http://schemas.microsoft.com/office/word/2010/wordprocessingCanvas" xmlns:cx="http://schemas.microsoft.com/office/drawing/2014/chartex" xmlns:cx1="http://schemas.microsoft.com/office/drawing/2015/9/8/chartex" xmlns:cx2="http://schemas.microsoft.com/office/drawing/2015/10/21/chartex" xmlns:cx3="http://schemas.microsoft.com/office/drawing/2016/5/9/chartex" xmlns:cx4="http://schemas.microsoft.com/office/drawing/2016/5/10/chartex" xmlns:cx5="http://schemas.microsoft.com/office/drawing/2016/5/11/chartex" xmlns:cx6="http://schemas.microsoft.com/office/drawing/2016/5/12/chartex" xmlns:cx7="http://schemas.microsoft.com/office/drawing/2016/5/13/chartex" xmlns:cx8="http://schemas.microsoft.com/office/drawing/2016/5/14/chartex" xmlns:mc="http://schemas.openxmlformats.org/markup-compatibility/2006" xmlns:o="urn:schemas-microsoft-com:office:office" xmlns:r="http://schemas.openxmlformats.org/officeDocument/2006/relationships" xmlns:m="http://schemas.openxmlformats.org/officeDocument/2006/math" xmlns:v="urn:schemas-microsoft-com:vml" xmlns:wp14="http://schemas.microsoft.com/office/word/2010/wordprocessingDrawing" xmlns:wp="http://schemas.openxmlformats.org/drawingml/2006/wordprocessingDrawing" xmlns:w10="urn:schemas-microsoft-com:office:word" xmlns:w="http://schemas.openxmlformats.org/wordprocessingml/2006/main" xmlns:w14="http://schemas.microsoft.com/office/word/2010/wordml" xmlns:w15="http://schemas.microsoft.com/office/word/2012/wordml" xmlns:w16se="http://schemas.microsoft.com/office/word/2015/wordml/symex" xmlns:wpg="http://schemas.microsoft.com/office/word/2010/wordprocessingGroup" xmlns:wpi="http://schemas.microsoft.com/office/word/2010/wordprocessingInk" xmlns:wne="http://schemas.microsoft.com/office/word/2006/wordml" xmlns:wps="http://schemas.microsoft.com/office/word/2010/wordprocessingShape" mc:Ignorable="w14 w15 w16se wp14">
   <w:p>
     <w:pPr>
       <w:pStyle w:val="Voettekst"/>
@@ -3478,7 +3395,7 @@
 </file>
 
 <file path=word/footnotes.xml><?xml version="1.0" encoding="utf-8"?>
-<w:footnotes xmlns:wpc="http://schemas.microsoft.com/office/word/2010/wordprocessingCanvas" xmlns:mc="http://schemas.openxmlformats.org/markup-compatibility/2006" xmlns:o="urn:schemas-microsoft-com:office:office" xmlns:r="http://schemas.openxmlformats.org/officeDocument/2006/relationships" xmlns:m="http://schemas.openxmlformats.org/officeDocument/2006/math" xmlns:v="urn:schemas-microsoft-com:vml" xmlns:wp14="http://schemas.microsoft.com/office/word/2010/wordprocessingDrawing" xmlns:wp="http://schemas.openxmlformats.org/drawingml/2006/wordprocessingDrawing" xmlns:w10="urn:schemas-microsoft-com:office:word" xmlns:w="http://schemas.openxmlformats.org/wordprocessingml/2006/main" xmlns:w14="http://schemas.microsoft.com/office/word/2010/wordml" xmlns:w15="http://schemas.microsoft.com/office/word/2012/wordml" xmlns:wpg="http://schemas.microsoft.com/office/word/2010/wordprocessingGroup" xmlns:wpi="http://schemas.microsoft.com/office/word/2010/wordprocessingInk" xmlns:wne="http://schemas.microsoft.com/office/word/2006/wordml" xmlns:wps="http://schemas.microsoft.com/office/word/2010/wordprocessingShape" mc:Ignorable="w14 w15 wp14">
+<w:footnotes xmlns:wpc="http://schemas.microsoft.com/office/word/2010/wordprocessingCanvas" xmlns:cx="http://schemas.microsoft.com/office/drawing/2014/chartex" xmlns:cx1="http://schemas.microsoft.com/office/drawing/2015/9/8/chartex" xmlns:cx2="http://schemas.microsoft.com/office/drawing/2015/10/21/chartex" xmlns:cx3="http://schemas.microsoft.com/office/drawing/2016/5/9/chartex" xmlns:cx4="http://schemas.microsoft.com/office/drawing/2016/5/10/chartex" xmlns:cx5="http://schemas.microsoft.com/office/drawing/2016/5/11/chartex" xmlns:cx6="http://schemas.microsoft.com/office/drawing/2016/5/12/chartex" xmlns:cx7="http://schemas.microsoft.com/office/drawing/2016/5/13/chartex" xmlns:cx8="http://schemas.microsoft.com/office/drawing/2016/5/14/chartex" xmlns:mc="http://schemas.openxmlformats.org/markup-compatibility/2006" xmlns:o="urn:schemas-microsoft-com:office:office" xmlns:r="http://schemas.openxmlformats.org/officeDocument/2006/relationships" xmlns:m="http://schemas.openxmlformats.org/officeDocument/2006/math" xmlns:v="urn:schemas-microsoft-com:vml" xmlns:wp14="http://schemas.microsoft.com/office/word/2010/wordprocessingDrawing" xmlns:wp="http://schemas.openxmlformats.org/drawingml/2006/wordprocessingDrawing" xmlns:w10="urn:schemas-microsoft-com:office:word" xmlns:w="http://schemas.openxmlformats.org/wordprocessingml/2006/main" xmlns:w14="http://schemas.microsoft.com/office/word/2010/wordml" xmlns:w15="http://schemas.microsoft.com/office/word/2012/wordml" xmlns:w16se="http://schemas.microsoft.com/office/word/2015/wordml/symex" xmlns:wpg="http://schemas.microsoft.com/office/word/2010/wordprocessingGroup" xmlns:wpi="http://schemas.microsoft.com/office/word/2010/wordprocessingInk" xmlns:wne="http://schemas.microsoft.com/office/word/2006/wordml" xmlns:wps="http://schemas.microsoft.com/office/word/2010/wordprocessingShape" mc:Ignorable="w14 w15 w16se wp14">
   <w:footnote w:type="separator" w:id="-1">
     <w:p>
       <w:pPr>
@@ -3503,7 +3420,7 @@
 </file>
 
 <file path=word/numbering.xml><?xml version="1.0" encoding="utf-8"?>
-<w:numbering xmlns:wpc="http://schemas.microsoft.com/office/word/2010/wordprocessingCanvas" xmlns:mc="http://schemas.openxmlformats.org/markup-compatibility/2006" xmlns:o="urn:schemas-microsoft-com:office:office" xmlns:r="http://schemas.openxmlformats.org/officeDocument/2006/relationships" xmlns:m="http://schemas.openxmlformats.org/officeDocument/2006/math" xmlns:v="urn:schemas-microsoft-com:vml" xmlns:wp14="http://schemas.microsoft.com/office/word/2010/wordprocessingDrawing" xmlns:wp="http://schemas.openxmlformats.org/drawingml/2006/wordprocessingDrawing" xmlns:w10="urn:schemas-microsoft-com:office:word" xmlns:w="http://schemas.openxmlformats.org/wordprocessingml/2006/main" xmlns:w14="http://schemas.microsoft.com/office/word/2010/wordml" xmlns:w15="http://schemas.microsoft.com/office/word/2012/wordml" xmlns:wpg="http://schemas.microsoft.com/office/word/2010/wordprocessingGroup" xmlns:wpi="http://schemas.microsoft.com/office/word/2010/wordprocessingInk" xmlns:wne="http://schemas.microsoft.com/office/word/2006/wordml" xmlns:wps="http://schemas.microsoft.com/office/word/2010/wordprocessingShape" mc:Ignorable="w14 w15 wp14">
+<w:numbering xmlns:wpc="http://schemas.microsoft.com/office/word/2010/wordprocessingCanvas" xmlns:cx="http://schemas.microsoft.com/office/drawing/2014/chartex" xmlns:cx1="http://schemas.microsoft.com/office/drawing/2015/9/8/chartex" xmlns:cx2="http://schemas.microsoft.com/office/drawing/2015/10/21/chartex" xmlns:cx3="http://schemas.microsoft.com/office/drawing/2016/5/9/chartex" xmlns:cx4="http://schemas.microsoft.com/office/drawing/2016/5/10/chartex" xmlns:cx5="http://schemas.microsoft.com/office/drawing/2016/5/11/chartex" xmlns:cx6="http://schemas.microsoft.com/office/drawing/2016/5/12/chartex" xmlns:cx7="http://schemas.microsoft.com/office/drawing/2016/5/13/chartex" xmlns:cx8="http://schemas.microsoft.com/office/drawing/2016/5/14/chartex" xmlns:mc="http://schemas.openxmlformats.org/markup-compatibility/2006" xmlns:o="urn:schemas-microsoft-com:office:office" xmlns:r="http://schemas.openxmlformats.org/officeDocument/2006/relationships" xmlns:m="http://schemas.openxmlformats.org/officeDocument/2006/math" xmlns:v="urn:schemas-microsoft-com:vml" xmlns:wp14="http://schemas.microsoft.com/office/word/2010/wordprocessingDrawing" xmlns:wp="http://schemas.openxmlformats.org/drawingml/2006/wordprocessingDrawing" xmlns:w10="urn:schemas-microsoft-com:office:word" xmlns:w="http://schemas.openxmlformats.org/wordprocessingml/2006/main" xmlns:w14="http://schemas.microsoft.com/office/word/2010/wordml" xmlns:w15="http://schemas.microsoft.com/office/word/2012/wordml" xmlns:w16se="http://schemas.microsoft.com/office/word/2015/wordml/symex" xmlns:wpg="http://schemas.microsoft.com/office/word/2010/wordprocessingGroup" xmlns:wpi="http://schemas.microsoft.com/office/word/2010/wordprocessingInk" xmlns:wne="http://schemas.microsoft.com/office/word/2006/wordml" xmlns:wps="http://schemas.microsoft.com/office/word/2010/wordprocessingShape" mc:Ignorable="w14 w15 w16se wp14">
   <w:abstractNum w:abstractNumId="0" w15:restartNumberingAfterBreak="0">
     <w:nsid w:val="34555CC4"/>
     <w:multiLevelType w:val="multilevel"/>
@@ -3856,7 +3773,7 @@
 </file>
 
 <file path=word/styles.xml><?xml version="1.0" encoding="utf-8"?>
-<w:styles xmlns:mc="http://schemas.openxmlformats.org/markup-compatibility/2006" xmlns:r="http://schemas.openxmlformats.org/officeDocument/2006/relationships" xmlns:w="http://schemas.openxmlformats.org/wordprocessingml/2006/main" xmlns:w14="http://schemas.microsoft.com/office/word/2010/wordml" xmlns:w15="http://schemas.microsoft.com/office/word/2012/wordml" mc:Ignorable="w14 w15">
+<w:styles xmlns:mc="http://schemas.openxmlformats.org/markup-compatibility/2006" xmlns:r="http://schemas.openxmlformats.org/officeDocument/2006/relationships" xmlns:w="http://schemas.openxmlformats.org/wordprocessingml/2006/main" xmlns:w14="http://schemas.microsoft.com/office/word/2010/wordml" xmlns:w15="http://schemas.microsoft.com/office/word/2012/wordml" xmlns:w16se="http://schemas.microsoft.com/office/word/2015/wordml/symex" mc:Ignorable="w14 w15 w16se">
   <w:docDefaults>
     <w:rPrDefault>
       <w:rPr>
@@ -3872,7 +3789,7 @@
       </w:pPr>
     </w:pPrDefault>
   </w:docDefaults>
-  <w:latentStyles w:defLockedState="0" w:defUIPriority="99" w:defSemiHidden="0" w:defUnhideWhenUsed="0" w:defQFormat="0" w:count="371">
+  <w:latentStyles w:defLockedState="0" w:defUIPriority="99" w:defSemiHidden="0" w:defUnhideWhenUsed="0" w:defQFormat="0" w:count="374">
     <w:lsdException w:name="Normal" w:uiPriority="0" w:qFormat="1"/>
     <w:lsdException w:name="heading 1" w:uiPriority="9" w:qFormat="1"/>
     <w:lsdException w:name="heading 2" w:semiHidden="1" w:uiPriority="9" w:unhideWhenUsed="1" w:qFormat="1"/>
@@ -3978,7 +3895,6 @@
     <w:lsdException w:name="HTML Sample" w:semiHidden="1" w:unhideWhenUsed="1"/>
     <w:lsdException w:name="HTML Typewriter" w:semiHidden="1" w:unhideWhenUsed="1"/>
     <w:lsdException w:name="HTML Variable" w:semiHidden="1" w:unhideWhenUsed="1"/>
-    <w:lsdException w:name="Normal Table" w:semiHidden="1" w:unhideWhenUsed="1"/>
     <w:lsdException w:name="annotation subject" w:semiHidden="1" w:unhideWhenUsed="1"/>
     <w:lsdException w:name="No List" w:semiHidden="1" w:unhideWhenUsed="1"/>
     <w:lsdException w:name="Outline List 1" w:semiHidden="1" w:unhideWhenUsed="1"/>
@@ -4023,7 +3939,6 @@
     <w:lsdException w:name="Table Professional" w:semiHidden="1" w:unhideWhenUsed="1"/>
     <w:lsdException w:name="Table Subtle 1" w:semiHidden="1" w:unhideWhenUsed="1"/>
     <w:lsdException w:name="Table Subtle 2" w:semiHidden="1" w:unhideWhenUsed="1"/>
-    <w:lsdException w:name="Table Web 1" w:semiHidden="1" w:unhideWhenUsed="1"/>
     <w:lsdException w:name="Table Web 2" w:semiHidden="1" w:unhideWhenUsed="1"/>
     <w:lsdException w:name="Table Web 3" w:semiHidden="1" w:unhideWhenUsed="1"/>
     <w:lsdException w:name="Balloon Text" w:semiHidden="1" w:unhideWhenUsed="1"/>
@@ -4244,6 +4159,9 @@
     <w:lsdException w:name="List Table 5 Dark Accent 6" w:uiPriority="50"/>
     <w:lsdException w:name="List Table 6 Colorful Accent 6" w:uiPriority="51"/>
     <w:lsdException w:name="List Table 7 Colorful Accent 6" w:uiPriority="52"/>
+    <w:lsdException w:name="Mention" w:semiHidden="1" w:unhideWhenUsed="1"/>
+    <w:lsdException w:name="Smart Hyperlink" w:semiHidden="1" w:unhideWhenUsed="1"/>
+    <w:lsdException w:name="Hashtag" w:semiHidden="1" w:unhideWhenUsed="1"/>
   </w:latentStyles>
   <w:style w:type="paragraph" w:default="1" w:styleId="Standaard">
     <w:name w:val="Normal"/>
@@ -4759,7 +4677,7 @@
 </file>
 
 <file path=customXml/itemProps2.xml><?xml version="1.0" encoding="utf-8"?>
-<ds:datastoreItem xmlns:ds="http://schemas.openxmlformats.org/officeDocument/2006/customXml" ds:itemID="{AEFDD8D1-C1DA-4C25-B693-80EE41429330}">
+<ds:datastoreItem xmlns:ds="http://schemas.openxmlformats.org/officeDocument/2006/customXml" ds:itemID="{D64366CF-5862-43E6-9471-2EE562883D12}">
   <ds:schemaRefs>
     <ds:schemaRef ds:uri="http://schemas.openxmlformats.org/officeDocument/2006/bibliography"/>
   </ds:schemaRefs>

</xml_diff>